<commit_message>
Classes card, deck and pile implemented
</commit_message>
<xml_diff>
--- a/doc/ReportPyramidSolitaire.docx
+++ b/doc/ReportPyramidSolitaire.docx
@@ -27,7 +27,7 @@
                     <pic:cNvPicPr/>
                   </pic:nvPicPr>
                   <pic:blipFill>
-                    <a:blip r:embed="rId5"/>
+                    <a:blip r:embed="rId6"/>
                     <a:stretch>
                       <a:fillRect/>
                     </a:stretch>
@@ -197,6 +197,7 @@
         <w:t>Table Of Contents</w:t>
       </w:r>
     </w:p>
+    <w:p/>
     <w:p>
       <w:r>
         <w:br w:type="page"/>
@@ -544,7 +545,7 @@
                     </pic:cNvPicPr>
                   </pic:nvPicPr>
                   <pic:blipFill>
-                    <a:blip r:embed="rId6">
+                    <a:blip r:embed="rId7">
                       <a:extLst>
                         <a:ext uri="{28A0092B-C50C-407E-A947-70E740481C1C}">
                           <a14:useLocalDpi xmlns:a14="http://schemas.microsoft.com/office/drawing/2010/main" val="0"/>
@@ -732,6 +733,8 @@
         </w:rPr>
         <w:t>.</w:t>
       </w:r>
+      <w:bookmarkStart w:id="0" w:name="_GoBack"/>
+      <w:bookmarkEnd w:id="0"/>
     </w:p>
     <w:p>
       <w:pPr>
@@ -889,7 +892,21 @@
           <w:rFonts w:cstheme="minorHAnsi"/>
           <w:lang w:val="en-US"/>
         </w:rPr>
-        <w:t>100 pts - Discarding a pair of cards, totaling 13</w:t>
+        <w:t>100 pts -</w:t>
+      </w:r>
+      <w:r>
+        <w:rPr>
+          <w:rFonts w:cstheme="minorHAnsi"/>
+          <w:lang w:val="en-US"/>
+        </w:rPr>
+        <w:t xml:space="preserve"> </w:t>
+      </w:r>
+      <w:r>
+        <w:rPr>
+          <w:rFonts w:cstheme="minorHAnsi"/>
+          <w:lang w:val="en-US"/>
+        </w:rPr>
+        <w:t>Discarding a pair of cards totaling 13</w:t>
       </w:r>
     </w:p>
     <w:p>
@@ -954,8 +971,13 @@
         </w:rPr>
         <w:t>100 pts – Clearing the whole reserve</w:t>
       </w:r>
-      <w:bookmarkStart w:id="0" w:name="_GoBack"/>
-      <w:bookmarkEnd w:id="0"/>
+      <w:r>
+        <w:rPr>
+          <w:rFonts w:cstheme="minorHAnsi"/>
+          <w:lang w:val="en-US"/>
+        </w:rPr>
+        <w:t xml:space="preserve">. </w:t>
+      </w:r>
       <w:r>
         <w:rPr>
           <w:rFonts w:cstheme="minorHAnsi"/>
@@ -1064,7 +1086,36 @@
         <w:rPr>
           <w:lang w:val="en-US"/>
         </w:rPr>
-        <w:t>Use case Model</w:t>
+        <w:t xml:space="preserve">Use </w:t>
+      </w:r>
+      <w:r>
+        <w:rPr>
+          <w:lang w:val="en-US"/>
+        </w:rPr>
+        <w:t>Case</w:t>
+      </w:r>
+      <w:r>
+        <w:rPr>
+          <w:lang w:val="en-US"/>
+        </w:rPr>
+        <w:t xml:space="preserve"> Model</w:t>
+      </w:r>
+    </w:p>
+    <w:p>
+      <w:pPr>
+        <w:rPr>
+          <w:rFonts w:asciiTheme="majorHAnsi" w:eastAsiaTheme="majorEastAsia" w:hAnsiTheme="majorHAnsi" w:cstheme="majorBidi"/>
+          <w:color w:val="2F5496" w:themeColor="accent1" w:themeShade="BF"/>
+          <w:sz w:val="26"/>
+          <w:szCs w:val="26"/>
+          <w:lang w:val="en-US"/>
+        </w:rPr>
+      </w:pPr>
+      <w:r>
+        <w:rPr>
+          <w:lang w:val="en-US"/>
+        </w:rPr>
+        <w:br w:type="page"/>
       </w:r>
     </w:p>
     <w:p>
@@ -1082,8 +1133,23 @@
         <w:rPr>
           <w:lang w:val="en-US"/>
         </w:rPr>
+        <w:lastRenderedPageBreak/>
         <w:t>Class Model</w:t>
       </w:r>
+    </w:p>
+    <w:p>
+      <w:pPr>
+        <w:rPr>
+          <w:lang w:val="en-US"/>
+        </w:rPr>
+      </w:pPr>
+    </w:p>
+    <w:p>
+      <w:pPr>
+        <w:rPr>
+          <w:lang w:val="en-US"/>
+        </w:rPr>
+      </w:pPr>
     </w:p>
     <w:p>
       <w:pPr>
@@ -2441,4 +2507,16 @@
     </a:ext>
   </a:extLst>
 </a:theme>
+</file>
+
+<file path=customXml/item1.xml><?xml version="1.0" encoding="utf-8"?>
+<b:Sources xmlns:b="http://schemas.openxmlformats.org/officeDocument/2006/bibliography" xmlns="http://schemas.openxmlformats.org/officeDocument/2006/bibliography" SelectedStyle="\APASixthEditionOfficeOnline.xsl" StyleName="APA" Version="6"/>
+</file>
+
+<file path=customXml/itemProps1.xml><?xml version="1.0" encoding="utf-8"?>
+<ds:datastoreItem xmlns:ds="http://schemas.openxmlformats.org/officeDocument/2006/customXml" ds:itemID="{264BE919-8762-455E-BEA6-0704765BFAEB}">
+  <ds:schemaRefs>
+    <ds:schemaRef ds:uri="http://schemas.openxmlformats.org/officeDocument/2006/bibliography"/>
+  </ds:schemaRefs>
+</ds:datastoreItem>
 </file>
</xml_diff>